<commit_message>
Comunicações diretas, indiretas e componentes controlados e não controlados
</commit_message>
<xml_diff>
--- a/Conceitos.docx
+++ b/Conceitos.docx
@@ -10,51 +10,9 @@
           <w:numId w:val="1"/>
         </w:numPr>
       </w:pPr>
-      <w:proofErr w:type="spellStart"/>
-      <w:r>
-        <w:t>Npx</w:t>
-      </w:r>
-      <w:proofErr w:type="spellEnd"/>
-      <w:r>
-        <w:t xml:space="preserve"> </w:t>
-      </w:r>
-      <w:proofErr w:type="spellStart"/>
-      <w:r>
-        <w:t>create</w:t>
-      </w:r>
-      <w:proofErr w:type="spellEnd"/>
-      <w:r>
-        <w:t>-</w:t>
-      </w:r>
-      <w:proofErr w:type="spellStart"/>
-      <w:r>
-        <w:t>react</w:t>
-      </w:r>
-      <w:proofErr w:type="spellEnd"/>
-      <w:r>
-        <w:t xml:space="preserve">-app ele irá criar temporariamente a função </w:t>
-      </w:r>
-      <w:proofErr w:type="spellStart"/>
-      <w:r>
-        <w:t>create</w:t>
-      </w:r>
-      <w:proofErr w:type="spellEnd"/>
-      <w:r>
-        <w:t>-</w:t>
-      </w:r>
-      <w:proofErr w:type="spellStart"/>
-      <w:r>
-        <w:t>react</w:t>
-      </w:r>
-      <w:proofErr w:type="spellEnd"/>
-      <w:r>
-        <w:t xml:space="preserve">-app, e excluí-la (sem cria-la globalmente) após realizar </w:t>
-      </w:r>
-      <w:proofErr w:type="gramStart"/>
-      <w:r>
-        <w:t>seus script</w:t>
-      </w:r>
-      <w:proofErr w:type="gramEnd"/>
+      <w:r>
+        <w:t>Npx create-react-app ele irá criar temporariamente a função create-react-app, e excluí-la (sem cria-la globalmente) após realizar seus script</w:t>
+      </w:r>
     </w:p>
     <w:p>
       <w:pPr>
@@ -64,13 +22,8 @@
           <w:numId w:val="1"/>
         </w:numPr>
       </w:pPr>
-      <w:proofErr w:type="spellStart"/>
-      <w:r>
-        <w:t>ReactDOM.render</w:t>
-      </w:r>
-      <w:proofErr w:type="spellEnd"/>
-      <w:r>
-        <w:t>() recebe dois parâmetros</w:t>
+      <w:r>
+        <w:t>ReactDOM.render() recebe dois parâmetros</w:t>
       </w:r>
     </w:p>
     <w:p>
@@ -82,23 +35,7 @@
         </w:numPr>
       </w:pPr>
       <w:r>
-        <w:t xml:space="preserve">1º - O que eu quero </w:t>
-      </w:r>
-      <w:proofErr w:type="spellStart"/>
-      <w:r>
-        <w:t>renderizar</w:t>
-      </w:r>
-      <w:proofErr w:type="spellEnd"/>
-      <w:r>
-        <w:t xml:space="preserve"> (pode ser uma </w:t>
-      </w:r>
-      <w:proofErr w:type="spellStart"/>
-      <w:r>
-        <w:t>string</w:t>
-      </w:r>
-      <w:proofErr w:type="spellEnd"/>
-      <w:r>
-        <w:t>)</w:t>
+        <w:t>1º - O que eu quero renderizar (pode ser uma string)</w:t>
       </w:r>
     </w:p>
     <w:p>
@@ -113,31 +50,7 @@
         <w:t xml:space="preserve">2º - </w:t>
       </w:r>
       <w:r>
-        <w:t xml:space="preserve">Elemento </w:t>
-      </w:r>
-      <w:proofErr w:type="spellStart"/>
-      <w:r>
-        <w:t>o qual</w:t>
-      </w:r>
-      <w:proofErr w:type="spellEnd"/>
-      <w:r>
-        <w:t xml:space="preserve"> quero </w:t>
-      </w:r>
-      <w:proofErr w:type="spellStart"/>
-      <w:r>
-        <w:t>renderizar</w:t>
-      </w:r>
-      <w:proofErr w:type="spellEnd"/>
-      <w:r>
-        <w:t xml:space="preserve"> (pode ser uma </w:t>
-      </w:r>
-      <w:proofErr w:type="spellStart"/>
-      <w:r>
-        <w:t>div</w:t>
-      </w:r>
-      <w:proofErr w:type="spellEnd"/>
-      <w:r>
-        <w:t>)</w:t>
+        <w:t>Elemento o qual quero renderizar (pode ser uma div)</w:t>
       </w:r>
     </w:p>
     <w:p>
@@ -149,31 +62,7 @@
         </w:numPr>
       </w:pPr>
       <w:r>
-        <w:t>&lt;</w:t>
-      </w:r>
-      <w:proofErr w:type="spellStart"/>
-      <w:r>
-        <w:t>noscript</w:t>
-      </w:r>
-      <w:proofErr w:type="spellEnd"/>
-      <w:r>
-        <w:t>&gt;Mensagem&lt;</w:t>
-      </w:r>
-      <w:proofErr w:type="spellStart"/>
-      <w:r>
-        <w:t>noscript</w:t>
-      </w:r>
-      <w:proofErr w:type="spellEnd"/>
-      <w:r>
-        <w:t xml:space="preserve">/&gt; - Caso o usuário desabilite o </w:t>
-      </w:r>
-      <w:proofErr w:type="spellStart"/>
-      <w:r>
-        <w:t>javascript</w:t>
-      </w:r>
-      <w:proofErr w:type="spellEnd"/>
-      <w:r>
-        <w:t xml:space="preserve"> no navegador, a mensagem irá aparecer para ele habilitar</w:t>
+        <w:t>&lt;noscript&gt;Mensagem&lt;noscript/&gt; - Caso o usuário desabilite o javascript no navegador, a mensagem irá aparecer para ele habilitar</w:t>
       </w:r>
     </w:p>
     <w:p>
@@ -184,27 +73,9 @@
           <w:numId w:val="1"/>
         </w:numPr>
       </w:pPr>
-      <w:proofErr w:type="spellStart"/>
-      <w:r>
-        <w:t>Div</w:t>
-      </w:r>
-      <w:proofErr w:type="spellEnd"/>
-      <w:r>
-        <w:t xml:space="preserve"> com id=root – É a </w:t>
-      </w:r>
-      <w:proofErr w:type="spellStart"/>
-      <w:r>
-        <w:t>Div</w:t>
-      </w:r>
-      <w:proofErr w:type="spellEnd"/>
-      <w:r>
-        <w:t xml:space="preserve"> onde será injetado todo o código </w:t>
-      </w:r>
-      <w:proofErr w:type="spellStart"/>
-      <w:r>
-        <w:t>react</w:t>
-      </w:r>
-      <w:proofErr w:type="spellEnd"/>
+      <w:r>
+        <w:t>Div com id=root – É a Div onde será injetado todo o código react</w:t>
+      </w:r>
     </w:p>
     <w:p>
       <w:pPr>
@@ -215,84 +86,10 @@
         </w:numPr>
       </w:pPr>
       <w:r>
-        <w:t xml:space="preserve">JSX – Parece </w:t>
-      </w:r>
-      <w:proofErr w:type="spellStart"/>
-      <w:proofErr w:type="gramStart"/>
-      <w:r>
-        <w:t>html</w:t>
-      </w:r>
-      <w:proofErr w:type="spellEnd"/>
-      <w:proofErr w:type="gramEnd"/>
-      <w:r>
-        <w:t xml:space="preserve"> mas não é</w:t>
-      </w:r>
-      <w:r>
-        <w:t>, ele transforma o “</w:t>
-      </w:r>
-      <w:proofErr w:type="spellStart"/>
-      <w:r>
-        <w:t>html</w:t>
-      </w:r>
-      <w:proofErr w:type="spellEnd"/>
-      <w:r>
-        <w:t xml:space="preserve">” em </w:t>
-      </w:r>
-      <w:proofErr w:type="spellStart"/>
-      <w:r>
-        <w:t>Javascript</w:t>
-      </w:r>
-      <w:proofErr w:type="spellEnd"/>
-      <w:r>
-        <w:t xml:space="preserve">. Sempre que usamos o </w:t>
-      </w:r>
-      <w:proofErr w:type="spellStart"/>
-      <w:r>
-        <w:t>jsx</w:t>
-      </w:r>
-      <w:proofErr w:type="spellEnd"/>
-      <w:r>
-        <w:t xml:space="preserve"> em um código no </w:t>
-      </w:r>
-      <w:proofErr w:type="spellStart"/>
-      <w:r>
-        <w:t>react</w:t>
-      </w:r>
-      <w:proofErr w:type="spellEnd"/>
-      <w:r>
-        <w:t>, temos que importar “</w:t>
-      </w:r>
-      <w:proofErr w:type="spellStart"/>
-      <w:r>
-        <w:t>import</w:t>
-      </w:r>
-      <w:proofErr w:type="spellEnd"/>
-      <w:r>
-        <w:t xml:space="preserve"> </w:t>
-      </w:r>
-      <w:proofErr w:type="spellStart"/>
-      <w:r>
-        <w:t>React</w:t>
-      </w:r>
-      <w:proofErr w:type="spellEnd"/>
-      <w:r>
-        <w:t xml:space="preserve"> </w:t>
-      </w:r>
-      <w:proofErr w:type="spellStart"/>
-      <w:r>
-        <w:t>from</w:t>
-      </w:r>
-      <w:proofErr w:type="spellEnd"/>
-      <w:r>
-        <w:t xml:space="preserve"> ‘</w:t>
-      </w:r>
-      <w:proofErr w:type="spellStart"/>
-      <w:r>
-        <w:t>react</w:t>
-      </w:r>
-      <w:proofErr w:type="spellEnd"/>
-      <w:r>
-        <w:t>’”</w:t>
+        <w:t>JSX – Parece html mas não é</w:t>
+      </w:r>
+      <w:r>
+        <w:t>, ele transforma o “html” em Javascript. Sempre que usamos o jsx em um código no react, temos que importar “import React from ‘react’”</w:t>
       </w:r>
     </w:p>
     <w:p>
@@ -307,15 +104,7 @@
         </w:pBdr>
       </w:pPr>
       <w:r>
-        <w:t xml:space="preserve">Para inserirmos código puramente </w:t>
-      </w:r>
-      <w:proofErr w:type="spellStart"/>
-      <w:r>
-        <w:t>javascript</w:t>
-      </w:r>
-      <w:proofErr w:type="spellEnd"/>
-      <w:r>
-        <w:t xml:space="preserve"> dentro de JSX, colocamos o código entre parênteses</w:t>
+        <w:t>Para inserirmos código puramente javascript dentro de JSX, colocamos o código entre parênteses</w:t>
       </w:r>
     </w:p>
     <w:p>
@@ -335,15 +124,7 @@
         </w:numPr>
       </w:pPr>
       <w:r>
-        <w:t xml:space="preserve">O arquivo CSS tem que ter o mesmo nome do arquivo </w:t>
-      </w:r>
-      <w:proofErr w:type="spellStart"/>
-      <w:r>
-        <w:t>js</w:t>
-      </w:r>
-      <w:proofErr w:type="spellEnd"/>
-      <w:r>
-        <w:t>. Exemplo: index.js e index.css</w:t>
+        <w:t>O arquivo CSS tem que ter o mesmo nome do arquivo js. Exemplo: index.js e index.css</w:t>
       </w:r>
     </w:p>
     <w:p>
@@ -355,15 +136,7 @@
         </w:numPr>
       </w:pPr>
       <w:r>
-        <w:t xml:space="preserve">É feita uma importação indireta = </w:t>
-      </w:r>
-      <w:proofErr w:type="spellStart"/>
-      <w:r>
-        <w:t>import</w:t>
-      </w:r>
-      <w:proofErr w:type="spellEnd"/>
-      <w:r>
-        <w:t xml:space="preserve"> ‘./index.css’</w:t>
+        <w:t>É feita uma importação indireta = import ‘./index.css’</w:t>
       </w:r>
     </w:p>
     <w:p>
@@ -398,25 +171,7 @@
         </w:numPr>
       </w:pPr>
       <w:r>
-        <w:t xml:space="preserve">Para conseguirmos exportar a função para fora do arquivo (no exemplo, do arquivo </w:t>
-      </w:r>
-      <w:proofErr w:type="spellStart"/>
-      <w:proofErr w:type="gramStart"/>
-      <w:r>
-        <w:t>Primeiro,js</w:t>
-      </w:r>
-      <w:proofErr w:type="spellEnd"/>
-      <w:proofErr w:type="gramEnd"/>
-      <w:r>
-        <w:t xml:space="preserve">) temos que colocar o </w:t>
-      </w:r>
-      <w:proofErr w:type="spellStart"/>
-      <w:r>
-        <w:t>export</w:t>
-      </w:r>
-      <w:proofErr w:type="spellEnd"/>
-      <w:r>
-        <w:t>:</w:t>
+        <w:t>Para conseguirmos exportar a função para fora do arquivo (no exemplo, do arquivo Primeiro,js) temos que colocar o export:</w:t>
       </w:r>
     </w:p>
     <w:p>
@@ -513,15 +268,7 @@
         </w:numPr>
       </w:pPr>
       <w:r>
-        <w:t xml:space="preserve">Posso referenciar esse componente como uma </w:t>
-      </w:r>
-      <w:proofErr w:type="spellStart"/>
-      <w:r>
-        <w:t>tag</w:t>
-      </w:r>
-      <w:proofErr w:type="spellEnd"/>
-      <w:r>
-        <w:t>:</w:t>
+        <w:t>Posso referenciar esse componente como uma tag:</w:t>
       </w:r>
     </w:p>
     <w:p>
@@ -581,15 +328,7 @@
         <w:t>Eu posso referenciar por qualquer nome esse “Primeiro”</w:t>
       </w:r>
       <w:r>
-        <w:t xml:space="preserve"> caso eu exporte por padrão (</w:t>
-      </w:r>
-      <w:proofErr w:type="spellStart"/>
-      <w:r>
-        <w:t>export</w:t>
-      </w:r>
-      <w:proofErr w:type="spellEnd"/>
-      <w:r>
-        <w:t xml:space="preserve"> default)</w:t>
+        <w:t xml:space="preserve"> caso eu exporte por padrão (export default)</w:t>
       </w:r>
       <w:r>
         <w:t>:</w:t>
@@ -660,36 +399,7 @@
         </w:numPr>
       </w:pPr>
       <w:r>
-        <w:t xml:space="preserve"> Dá utilizarmos componentes com .</w:t>
-      </w:r>
-      <w:proofErr w:type="spellStart"/>
-      <w:r>
-        <w:t>js</w:t>
-      </w:r>
-      <w:proofErr w:type="spellEnd"/>
-      <w:r>
-        <w:t xml:space="preserve"> </w:t>
-      </w:r>
-      <w:proofErr w:type="gramStart"/>
-      <w:r>
-        <w:t>e .</w:t>
-      </w:r>
-      <w:proofErr w:type="spellStart"/>
-      <w:r>
-        <w:t>jsx</w:t>
-      </w:r>
-      <w:proofErr w:type="spellEnd"/>
-      <w:proofErr w:type="gramEnd"/>
-      <w:r>
-        <w:t xml:space="preserve"> (no ponto de vista do </w:t>
-      </w:r>
-      <w:proofErr w:type="spellStart"/>
-      <w:r>
-        <w:t>React</w:t>
-      </w:r>
-      <w:proofErr w:type="spellEnd"/>
-      <w:r>
-        <w:t>, não há diferença)</w:t>
+        <w:t xml:space="preserve"> Dá utilizarmos componentes com .js e .jsx (no ponto de vista do React, não há diferença)</w:t>
       </w:r>
     </w:p>
     <w:p>
@@ -701,15 +411,7 @@
         </w:numPr>
       </w:pPr>
       <w:r>
-        <w:t xml:space="preserve">Utilizou-se </w:t>
-      </w:r>
-      <w:proofErr w:type="spellStart"/>
-      <w:r>
-        <w:t>Jsx</w:t>
-      </w:r>
-      <w:proofErr w:type="spellEnd"/>
-      <w:r>
-        <w:t xml:space="preserve"> apenas por conta da IDE “ajudar” durante a programação</w:t>
+        <w:t>Utilizou-se Jsx apenas por conta da IDE “ajudar” durante a programação</w:t>
       </w:r>
       <w:r>
         <w:t xml:space="preserve"> (a completar alguma função, por exemplo)</w:t>
@@ -829,31 +531,13 @@
           <w:bCs/>
         </w:rPr>
       </w:pPr>
-      <w:proofErr w:type="spellStart"/>
-      <w:r>
-        <w:rPr>
-          <w:b/>
-          <w:bCs/>
-        </w:rPr>
-        <w:t>React</w:t>
-      </w:r>
-      <w:proofErr w:type="spellEnd"/>
-      <w:r>
-        <w:rPr>
-          <w:b/>
-          <w:bCs/>
-        </w:rPr>
-        <w:t xml:space="preserve"> </w:t>
-      </w:r>
-      <w:proofErr w:type="spellStart"/>
-      <w:r>
-        <w:rPr>
-          <w:b/>
-          <w:bCs/>
-        </w:rPr>
-        <w:t>Fragment</w:t>
-      </w:r>
-      <w:proofErr w:type="spellEnd"/>
+      <w:r>
+        <w:rPr>
+          <w:b/>
+          <w:bCs/>
+        </w:rPr>
+        <w:t>React Fragment</w:t>
+      </w:r>
     </w:p>
     <w:p>
       <w:pPr>
@@ -868,31 +552,7 @@
         </w:rPr>
       </w:pPr>
       <w:r>
-        <w:t xml:space="preserve">Não conseguimos passar dois elementos </w:t>
-      </w:r>
-      <w:proofErr w:type="spellStart"/>
-      <w:r>
-        <w:t>jsx</w:t>
-      </w:r>
-      <w:proofErr w:type="spellEnd"/>
-      <w:r>
-        <w:t xml:space="preserve"> sem estarem “encapsulados”, por isso usamos </w:t>
-      </w:r>
-      <w:proofErr w:type="spellStart"/>
-      <w:r>
-        <w:t>div</w:t>
-      </w:r>
-      <w:proofErr w:type="spellEnd"/>
-      <w:r>
-        <w:t xml:space="preserve"> em </w:t>
-      </w:r>
-      <w:proofErr w:type="gramStart"/>
-      <w:r>
-        <w:t>render(</w:t>
-      </w:r>
-      <w:proofErr w:type="gramEnd"/>
-      <w:r>
-        <w:t>)</w:t>
+        <w:t>Não conseguimos passar dois elementos jsx sem estarem “encapsulados”, por isso usamos div em render()</w:t>
       </w:r>
       <w:r>
         <w:rPr>
@@ -948,39 +608,7 @@
         </w:rPr>
       </w:pPr>
       <w:r>
-        <w:t xml:space="preserve">Com o </w:t>
-      </w:r>
-      <w:proofErr w:type="spellStart"/>
-      <w:r>
-        <w:t>React.Fragment</w:t>
-      </w:r>
-      <w:proofErr w:type="spellEnd"/>
-      <w:r>
-        <w:t xml:space="preserve">, não precisamos </w:t>
-      </w:r>
-      <w:proofErr w:type="spellStart"/>
-      <w:r>
-        <w:t>enclausular</w:t>
-      </w:r>
-      <w:proofErr w:type="spellEnd"/>
-      <w:r>
-        <w:t xml:space="preserve"> os </w:t>
-      </w:r>
-      <w:proofErr w:type="spellStart"/>
-      <w:r>
-        <w:t>Jsx’s</w:t>
-      </w:r>
-      <w:proofErr w:type="spellEnd"/>
-      <w:r>
-        <w:t xml:space="preserve"> em uma </w:t>
-      </w:r>
-      <w:proofErr w:type="spellStart"/>
-      <w:r>
-        <w:t>div</w:t>
-      </w:r>
-      <w:proofErr w:type="spellEnd"/>
-      <w:r>
-        <w:t>, ele irá juntar as JSX e deixar elas individuais</w:t>
+        <w:t>Com o React.Fragment, não precisamos enclausular os Jsx’s em uma div, ele irá juntar as JSX e deixar elas individuais</w:t>
       </w:r>
     </w:p>
     <w:p>
@@ -1088,47 +716,7 @@
         </w:rPr>
       </w:pPr>
       <w:r>
-        <w:t>Quando eu uso o &lt;</w:t>
-      </w:r>
-      <w:proofErr w:type="spellStart"/>
-      <w:r>
-        <w:t>React</w:t>
-      </w:r>
-      <w:proofErr w:type="spellEnd"/>
-      <w:r>
-        <w:t xml:space="preserve"> </w:t>
-      </w:r>
-      <w:proofErr w:type="spellStart"/>
-      <w:r>
-        <w:t>Fragment</w:t>
-      </w:r>
-      <w:proofErr w:type="spellEnd"/>
-      <w:r>
-        <w:t>&gt; eu consigo passar uma propriedade, por exemplo, um &lt;</w:t>
-      </w:r>
-      <w:proofErr w:type="spellStart"/>
-      <w:r>
-        <w:t>React</w:t>
-      </w:r>
-      <w:proofErr w:type="spellEnd"/>
-      <w:r>
-        <w:t xml:space="preserve"> </w:t>
-      </w:r>
-      <w:proofErr w:type="spellStart"/>
-      <w:r>
-        <w:t>Fragment</w:t>
-      </w:r>
-      <w:proofErr w:type="spellEnd"/>
-      <w:r>
-        <w:t xml:space="preserve"> </w:t>
-      </w:r>
-      <w:proofErr w:type="spellStart"/>
-      <w:r>
-        <w:t>key</w:t>
-      </w:r>
-      <w:proofErr w:type="spellEnd"/>
-      <w:r>
-        <w:t>=””&gt;, diferente de usar só o &lt;&gt;</w:t>
+        <w:t>Quando eu uso o &lt;React Fragment&gt; eu consigo passar uma propriedade, por exemplo, um &lt;React Fragment key=””&gt;, diferente de usar só o &lt;&gt;</w:t>
       </w:r>
     </w:p>
     <w:p>
@@ -1160,15 +748,7 @@
         </w:rPr>
       </w:pPr>
       <w:r>
-        <w:t xml:space="preserve">Se eu tiver </w:t>
-      </w:r>
-      <w:proofErr w:type="spellStart"/>
-      <w:r>
-        <w:t>export</w:t>
-      </w:r>
-      <w:proofErr w:type="spellEnd"/>
-      <w:r>
-        <w:t xml:space="preserve"> default, posso criar uma função anônima:</w:t>
+        <w:t>Se eu tiver export default, posso criar uma função anônima:</w:t>
       </w:r>
     </w:p>
     <w:p>
@@ -1183,34 +763,8 @@
           <w:bCs/>
         </w:rPr>
       </w:pPr>
-      <w:proofErr w:type="spellStart"/>
-      <w:r>
-        <w:t>Export</w:t>
-      </w:r>
-      <w:proofErr w:type="spellEnd"/>
-      <w:r>
-        <w:t xml:space="preserve"> default </w:t>
-      </w:r>
-      <w:proofErr w:type="spellStart"/>
-      <w:r>
-        <w:t>function</w:t>
-      </w:r>
-      <w:proofErr w:type="spellEnd"/>
-      <w:r>
-        <w:t>(</w:t>
-      </w:r>
-      <w:proofErr w:type="spellStart"/>
-      <w:r>
-        <w:t>props</w:t>
-      </w:r>
-      <w:proofErr w:type="spellEnd"/>
-      <w:proofErr w:type="gramStart"/>
-      <w:r>
-        <w:t>){</w:t>
-      </w:r>
-      <w:proofErr w:type="gramEnd"/>
-      <w:r>
-        <w:t>}</w:t>
+      <w:r>
+        <w:t>Export default function(props){}</w:t>
       </w:r>
     </w:p>
     <w:p>
@@ -1226,15 +780,7 @@
         </w:rPr>
       </w:pPr>
       <w:r>
-        <w:t xml:space="preserve">Se eu não tiver </w:t>
-      </w:r>
-      <w:proofErr w:type="spellStart"/>
-      <w:r>
-        <w:t>export</w:t>
-      </w:r>
-      <w:proofErr w:type="spellEnd"/>
-      <w:r>
-        <w:t xml:space="preserve"> default, não posso criar:</w:t>
+        <w:t>Se eu não tiver export default, não posso criar:</w:t>
       </w:r>
     </w:p>
     <w:p>
@@ -1249,34 +795,8 @@
           <w:bCs/>
         </w:rPr>
       </w:pPr>
-      <w:proofErr w:type="spellStart"/>
-      <w:r>
-        <w:t>Export</w:t>
-      </w:r>
-      <w:proofErr w:type="spellEnd"/>
-      <w:r>
-        <w:t xml:space="preserve"> default </w:t>
-      </w:r>
-      <w:proofErr w:type="spellStart"/>
-      <w:r>
-        <w:t>function</w:t>
-      </w:r>
-      <w:proofErr w:type="spellEnd"/>
-      <w:r>
-        <w:t xml:space="preserve"> App(</w:t>
-      </w:r>
-      <w:proofErr w:type="spellStart"/>
-      <w:r>
-        <w:t>props</w:t>
-      </w:r>
-      <w:proofErr w:type="spellEnd"/>
-      <w:proofErr w:type="gramStart"/>
-      <w:r>
-        <w:t>){</w:t>
-      </w:r>
-      <w:proofErr w:type="gramEnd"/>
-      <w:r>
-        <w:t>}</w:t>
+      <w:r>
+        <w:t>Export default function App(props){}</w:t>
       </w:r>
     </w:p>
     <w:p>
@@ -1292,23 +812,7 @@
         </w:rPr>
       </w:pPr>
       <w:r>
-        <w:t xml:space="preserve">Podemos usar uma </w:t>
-      </w:r>
-      <w:proofErr w:type="spellStart"/>
-      <w:r>
-        <w:t>arrow</w:t>
-      </w:r>
-      <w:proofErr w:type="spellEnd"/>
-      <w:r>
-        <w:t xml:space="preserve"> </w:t>
-      </w:r>
-      <w:proofErr w:type="spellStart"/>
-      <w:r>
-        <w:t>function</w:t>
-      </w:r>
-      <w:proofErr w:type="spellEnd"/>
-      <w:r>
-        <w:t>:</w:t>
+        <w:t>Podemos usar uma arrow function:</w:t>
       </w:r>
     </w:p>
     <w:p>
@@ -1326,29 +830,8 @@
           <w:bCs/>
         </w:rPr>
       </w:pPr>
-      <w:proofErr w:type="spellStart"/>
-      <w:r>
-        <w:t>Export</w:t>
-      </w:r>
-      <w:proofErr w:type="spellEnd"/>
-      <w:r>
-        <w:t xml:space="preserve"> default (</w:t>
-      </w:r>
-      <w:proofErr w:type="spellStart"/>
-      <w:r>
-        <w:t>props</w:t>
-      </w:r>
-      <w:proofErr w:type="spellEnd"/>
-      <w:r>
-        <w:t>) =</w:t>
-      </w:r>
-      <w:proofErr w:type="gramStart"/>
-      <w:r>
-        <w:t>&gt;{</w:t>
-      </w:r>
-      <w:proofErr w:type="gramEnd"/>
-      <w:r>
-        <w:t>}</w:t>
+      <w:r>
+        <w:t>Export default (props) =&gt;{}</w:t>
       </w:r>
     </w:p>
     <w:p>
@@ -1364,17 +847,8 @@
           <w:b/>
           <w:bCs/>
         </w:rPr>
-        <w:t xml:space="preserve">Componente </w:t>
-      </w:r>
-      <w:proofErr w:type="spellStart"/>
-      <w:r>
-        <w:rPr>
-          <w:b/>
-          <w:bCs/>
-        </w:rPr>
-        <w:t>Card</w:t>
-      </w:r>
-      <w:proofErr w:type="spellEnd"/>
+        <w:t>Componente Card</w:t>
+      </w:r>
     </w:p>
     <w:p>
       <w:pPr>
@@ -1435,43 +909,9 @@
         </w:rPr>
         <w:t xml:space="preserve"> </w:t>
       </w:r>
-      <w:proofErr w:type="spellStart"/>
-      <w:r>
-        <w:t>class</w:t>
-      </w:r>
-      <w:proofErr w:type="spellEnd"/>
-      <w:r>
-        <w:t xml:space="preserve"> é uma função de </w:t>
-      </w:r>
-      <w:proofErr w:type="spellStart"/>
-      <w:r>
-        <w:t>javascript</w:t>
-      </w:r>
-      <w:proofErr w:type="spellEnd"/>
-      <w:r>
-        <w:t xml:space="preserve">, e não se refere a mesma função que a de </w:t>
-      </w:r>
-      <w:proofErr w:type="spellStart"/>
-      <w:r>
-        <w:t>html</w:t>
-      </w:r>
-      <w:proofErr w:type="spellEnd"/>
-      <w:r>
-        <w:t xml:space="preserve">, para ser a mesma de </w:t>
-      </w:r>
-      <w:proofErr w:type="spellStart"/>
-      <w:r>
-        <w:t>html</w:t>
-      </w:r>
-      <w:proofErr w:type="spellEnd"/>
-      <w:r>
-        <w:t xml:space="preserve">, usa-se </w:t>
-      </w:r>
-      <w:proofErr w:type="spellStart"/>
-      <w:r>
-        <w:t>className</w:t>
-      </w:r>
-      <w:proofErr w:type="spellEnd"/>
+      <w:r>
+        <w:t>class é uma função de javascript, e não se refere a mesma função que a de html, para ser a mesma de html, usa-se className</w:t>
+      </w:r>
     </w:p>
     <w:p>
       <w:pPr>
@@ -1572,52 +1012,10 @@
         <w:ind w:left="1068"/>
       </w:pPr>
       <w:r>
-        <w:t xml:space="preserve">O </w:t>
-      </w:r>
-      <w:proofErr w:type="spellStart"/>
-      <w:proofErr w:type="gramStart"/>
-      <w:r>
-        <w:t>props.children</w:t>
-      </w:r>
-      <w:proofErr w:type="spellEnd"/>
-      <w:proofErr w:type="gramEnd"/>
-      <w:r>
-        <w:t xml:space="preserve"> irá pegar todos os Filhos (ou </w:t>
-      </w:r>
-      <w:proofErr w:type="spellStart"/>
-      <w:r>
-        <w:t>conteúdos</w:t>
-      </w:r>
-      <w:proofErr w:type="spellEnd"/>
-      <w:r>
-        <w:t xml:space="preserve"> dentro da </w:t>
-      </w:r>
-      <w:proofErr w:type="spellStart"/>
-      <w:r>
-        <w:t>tag</w:t>
-      </w:r>
-      <w:proofErr w:type="spellEnd"/>
-      <w:r>
-        <w:t xml:space="preserve"> </w:t>
-      </w:r>
-      <w:proofErr w:type="spellStart"/>
-      <w:r>
-        <w:t>Card</w:t>
-      </w:r>
-      <w:proofErr w:type="spellEnd"/>
-      <w:r>
-        <w:t>)</w:t>
-      </w:r>
-      <w:r>
-        <w:t xml:space="preserve"> dentro do Pai “</w:t>
-      </w:r>
-      <w:proofErr w:type="spellStart"/>
-      <w:r>
-        <w:t>Card</w:t>
-      </w:r>
-      <w:proofErr w:type="spellEnd"/>
-      <w:r>
-        <w:t>”</w:t>
+        <w:t>O props.children irá pegar todos os Filhos (ou conteúdos dentro da tag Card)</w:t>
+      </w:r>
+      <w:r>
+        <w:t xml:space="preserve"> dentro do Pai “Card”</w:t>
       </w:r>
     </w:p>
     <w:p>
@@ -1819,15 +1217,7 @@
         <w:ind w:left="708"/>
       </w:pPr>
       <w:r>
-        <w:t>Inserimos o {...</w:t>
-      </w:r>
-      <w:proofErr w:type="spellStart"/>
-      <w:r>
-        <w:t>props</w:t>
-      </w:r>
-      <w:proofErr w:type="spellEnd"/>
-      <w:r>
-        <w:t>}</w:t>
+        <w:t>Inserimos o {...props}</w:t>
       </w:r>
     </w:p>
     <w:p>
@@ -1894,18 +1284,8 @@
         <w:ind w:left="1068"/>
       </w:pPr>
       <w:r>
-        <w:t xml:space="preserve">Iremos fazer o seguinte (dentro de </w:t>
-      </w:r>
-      <w:proofErr w:type="spellStart"/>
-      <w:r>
-        <w:t>Familia.jsx</w:t>
-      </w:r>
-      <w:proofErr w:type="spellEnd"/>
-      <w:proofErr w:type="gramStart"/>
-      <w:r>
-        <w:t>) :</w:t>
-      </w:r>
-      <w:proofErr w:type="gramEnd"/>
+        <w:t>Iremos fazer o seguinte (dentro de Familia.jsx) :</w:t>
+      </w:r>
     </w:p>
     <w:p>
       <w:pPr>
@@ -1958,11 +1338,7 @@
         <w:tab/>
       </w:r>
       <w:r>
-        <w:t xml:space="preserve">Ele irá pegar todos os elementos do filho, e realizar um clone deles passando as propriedades do pai em </w:t>
-      </w:r>
-      <w:proofErr w:type="spellStart"/>
-      <w:r>
-        <w:t>clone</w:t>
+        <w:t>Ele irá pegar todos os elementos do filho, e realizar um clone deles passando as propriedades do pai em clone</w:t>
       </w:r>
       <w:r>
         <w:t>E</w:t>
@@ -1970,59 +1346,12 @@
       <w:r>
         <w:t>lement</w:t>
       </w:r>
-      <w:proofErr w:type="spellEnd"/>
     </w:p>
     <w:p>
       <w:r>
         <w:tab/>
-      </w:r>
-      <w:proofErr w:type="gramStart"/>
-      <w:r>
-        <w:t>Map(</w:t>
-      </w:r>
-      <w:proofErr w:type="gramEnd"/>
-      <w:r>
-        <w:t xml:space="preserve">) funciona para mapearmos um </w:t>
-      </w:r>
-      <w:proofErr w:type="spellStart"/>
-      <w:r>
-        <w:t>array</w:t>
-      </w:r>
-      <w:proofErr w:type="spellEnd"/>
-      <w:r>
-        <w:t xml:space="preserve"> em outro </w:t>
-      </w:r>
-      <w:proofErr w:type="spellStart"/>
-      <w:r>
-        <w:t>array</w:t>
-      </w:r>
-      <w:proofErr w:type="spellEnd"/>
-      <w:r>
-        <w:t xml:space="preserve">. Como </w:t>
-      </w:r>
-      <w:proofErr w:type="spellStart"/>
-      <w:proofErr w:type="gramStart"/>
-      <w:r>
-        <w:t>props.children</w:t>
-      </w:r>
-      <w:proofErr w:type="spellEnd"/>
-      <w:proofErr w:type="gramEnd"/>
-      <w:r>
-        <w:t xml:space="preserve"> é uma lista (um </w:t>
-      </w:r>
-      <w:proofErr w:type="spellStart"/>
-      <w:r>
-        <w:t>array</w:t>
-      </w:r>
-      <w:proofErr w:type="spellEnd"/>
-      <w:r>
-        <w:t xml:space="preserve"> de filhos), podemos usar a função </w:t>
-      </w:r>
-      <w:proofErr w:type="spellStart"/>
-      <w:r>
-        <w:t>map</w:t>
-      </w:r>
-      <w:proofErr w:type="spellEnd"/>
+        <w:t>Map() funciona para mapearmos um array em outro array. Como props.children é uma lista (um array de filhos), podemos usar a função map</w:t>
+      </w:r>
     </w:p>
     <w:p>
       <w:pPr>
@@ -2063,23 +1392,7 @@
         </w:numPr>
       </w:pPr>
       <w:r>
-        <w:t>Iremos criar um arquivo .</w:t>
-      </w:r>
-      <w:proofErr w:type="spellStart"/>
-      <w:r>
-        <w:t>js</w:t>
-      </w:r>
-      <w:proofErr w:type="spellEnd"/>
-      <w:r>
-        <w:t xml:space="preserve"> que exporte um </w:t>
-      </w:r>
-      <w:proofErr w:type="spellStart"/>
-      <w:r>
-        <w:t>array</w:t>
-      </w:r>
-      <w:proofErr w:type="spellEnd"/>
-      <w:r>
-        <w:t xml:space="preserve"> com os dados de um aluno</w:t>
+        <w:t>Iremos criar um arquivo .js que exporte um array com os dados de um aluno</w:t>
       </w:r>
     </w:p>
     <w:p>
@@ -2177,28 +1490,7 @@
       </w:pPr>
       <w:r>
         <w:lastRenderedPageBreak/>
-        <w:t xml:space="preserve">Depois é só realizar o </w:t>
-      </w:r>
-      <w:proofErr w:type="spellStart"/>
-      <w:proofErr w:type="gramStart"/>
-      <w:r>
-        <w:t>map</w:t>
-      </w:r>
-      <w:proofErr w:type="spellEnd"/>
-      <w:r>
-        <w:t>(</w:t>
-      </w:r>
-      <w:proofErr w:type="gramEnd"/>
-      <w:r>
-        <w:t xml:space="preserve">) transformando os dados do </w:t>
-      </w:r>
-      <w:proofErr w:type="spellStart"/>
-      <w:r>
-        <w:t>array</w:t>
-      </w:r>
-      <w:proofErr w:type="spellEnd"/>
-      <w:r>
-        <w:t xml:space="preserve"> alunos.js em &lt;li&gt;</w:t>
+        <w:t>Depois é só realizar o map() transformando os dados do array alunos.js em &lt;li&gt;</w:t>
       </w:r>
     </w:p>
     <w:p>
@@ -2251,31 +1543,7 @@
         <w:ind w:left="708"/>
       </w:pPr>
       <w:r>
-        <w:t xml:space="preserve">Usa-se o </w:t>
-      </w:r>
-      <w:proofErr w:type="spellStart"/>
-      <w:r>
-        <w:t>key</w:t>
-      </w:r>
-      <w:proofErr w:type="spellEnd"/>
-      <w:r>
-        <w:t xml:space="preserve"> pois o </w:t>
-      </w:r>
-      <w:proofErr w:type="spellStart"/>
-      <w:r>
-        <w:t>react</w:t>
-      </w:r>
-      <w:proofErr w:type="spellEnd"/>
-      <w:r>
-        <w:t xml:space="preserve"> utiliza o parâmetro </w:t>
-      </w:r>
-      <w:proofErr w:type="spellStart"/>
-      <w:r>
-        <w:t>key</w:t>
-      </w:r>
-      <w:proofErr w:type="spellEnd"/>
-      <w:r>
-        <w:t xml:space="preserve"> da lista para que se caso ocorra alguma mudança naquela lista, ele rapidamente perceba isso e altere a página.</w:t>
+        <w:t>Usa-se o key pois o react utiliza o parâmetro key da lista para que se caso ocorra alguma mudança naquela lista, ele rapidamente perceba isso e altere a página.</w:t>
       </w:r>
     </w:p>
     <w:p>
@@ -2283,17 +1551,7 @@
         <w:ind w:left="708"/>
       </w:pPr>
       <w:r>
-        <w:t xml:space="preserve">Podemos usar também o </w:t>
-      </w:r>
-      <w:proofErr w:type="spellStart"/>
-      <w:proofErr w:type="gramStart"/>
-      <w:r>
-        <w:t>aluno.nome</w:t>
-      </w:r>
-      <w:proofErr w:type="spellEnd"/>
-      <w:proofErr w:type="gramEnd"/>
-      <w:r>
-        <w:t>, porém se tiver 2 nomes iguais, irá dar problema</w:t>
+        <w:t>Podemos usar também o aluno.nome, porém se tiver 2 nomes iguais, irá dar problema</w:t>
       </w:r>
     </w:p>
     <w:p>
@@ -2310,23 +1568,7 @@
         </w:numPr>
       </w:pPr>
       <w:r>
-        <w:t xml:space="preserve">No desafio, quisemos aplicar o conceito de denominar um </w:t>
-      </w:r>
-      <w:proofErr w:type="spellStart"/>
-      <w:r>
-        <w:t>className</w:t>
-      </w:r>
-      <w:proofErr w:type="spellEnd"/>
-      <w:r>
-        <w:t xml:space="preserve"> condicionalmente, ou seja, se o id da linha fosse par, tinha o </w:t>
-      </w:r>
-      <w:proofErr w:type="spellStart"/>
-      <w:r>
-        <w:t>className</w:t>
-      </w:r>
-      <w:proofErr w:type="spellEnd"/>
-      <w:r>
-        <w:t xml:space="preserve"> ‘Par’</w:t>
+        <w:t>No desafio, quisemos aplicar o conceito de denominar um className condicionalmente, ou seja, se o id da linha fosse par, tinha o className ‘Par’</w:t>
       </w:r>
     </w:p>
     <w:p>
@@ -2435,15 +1677,7 @@
         </w:rPr>
       </w:pPr>
       <w:r>
-        <w:t xml:space="preserve">Podemos instanciar o componente no </w:t>
-      </w:r>
-      <w:proofErr w:type="spellStart"/>
-      <w:r>
-        <w:t>App.jsx</w:t>
-      </w:r>
-      <w:proofErr w:type="spellEnd"/>
-      <w:r>
-        <w:t xml:space="preserve"> passando o parâmetro “numero” para ele, aí dentro do arquivo do componente, inserimos a renderização condicional dessa forma: </w:t>
+        <w:t xml:space="preserve">Podemos instanciar o componente no App.jsx passando o parâmetro “numero” para ele, aí dentro do arquivo do componente, inserimos a renderização condicional dessa forma: </w:t>
       </w:r>
     </w:p>
     <w:p>
@@ -2556,15 +1790,7 @@
         <w:ind w:left="1068"/>
       </w:pPr>
       <w:r>
-        <w:t xml:space="preserve">E chamando no </w:t>
-      </w:r>
-      <w:proofErr w:type="spellStart"/>
-      <w:r>
-        <w:t>jsx</w:t>
-      </w:r>
-      <w:proofErr w:type="spellEnd"/>
-      <w:r>
-        <w:t xml:space="preserve"> assim:</w:t>
+        <w:t>E chamando no jsx assim:</w:t>
       </w:r>
     </w:p>
     <w:p>
@@ -2622,15 +1848,7 @@
         </w:numPr>
       </w:pPr>
       <w:r>
-        <w:t xml:space="preserve">Podemos criar um </w:t>
-      </w:r>
-      <w:proofErr w:type="spellStart"/>
-      <w:r>
-        <w:t>else</w:t>
-      </w:r>
-      <w:proofErr w:type="spellEnd"/>
-      <w:r>
-        <w:t>:</w:t>
+        <w:t>Podemos criar um else:</w:t>
       </w:r>
       <w:r>
         <w:t xml:space="preserve"> Vê no código, mais fácil</w:t>
@@ -2664,10 +1882,713 @@
           <w:ilvl w:val="0"/>
           <w:numId w:val="6"/>
         </w:numPr>
-        <w:rPr>
-          <w:b/>
-          <w:bCs/>
-        </w:rPr>
+      </w:pPr>
+      <w:r>
+        <w:t xml:space="preserve">Comunicação direta </w:t>
+      </w:r>
+      <w:r>
+        <w:t>é usado o props direto, como utilizamos anteriormente:</w:t>
+      </w:r>
+    </w:p>
+    <w:p>
+      <w:pPr>
+        <w:pStyle w:val="PargrafodaLista"/>
+        <w:pBdr>
+          <w:bottom w:val="single" w:sz="6" w:space="1" w:color="auto"/>
+        </w:pBdr>
+        <w:ind w:left="1068"/>
+      </w:pPr>
+      <w:r>
+        <w:rPr>
+          <w:noProof/>
+        </w:rPr>
+        <w:drawing>
+          <wp:inline distT="0" distB="0" distL="0" distR="0" wp14:anchorId="3DE27162" wp14:editId="33248881">
+            <wp:extent cx="4791075" cy="219075"/>
+            <wp:effectExtent l="0" t="0" r="9525" b="9525"/>
+            <wp:docPr id="26" name="Imagem 26"/>
+            <wp:cNvGraphicFramePr>
+              <a:graphicFrameLocks xmlns:a="http://schemas.openxmlformats.org/drawingml/2006/main" noChangeAspect="1"/>
+            </wp:cNvGraphicFramePr>
+            <a:graphic xmlns:a="http://schemas.openxmlformats.org/drawingml/2006/main">
+              <a:graphicData uri="http://schemas.openxmlformats.org/drawingml/2006/picture">
+                <pic:pic xmlns:pic="http://schemas.openxmlformats.org/drawingml/2006/picture">
+                  <pic:nvPicPr>
+                    <pic:cNvPr id="1" name=""/>
+                    <pic:cNvPicPr/>
+                  </pic:nvPicPr>
+                  <pic:blipFill>
+                    <a:blip r:embed="rId27"/>
+                    <a:stretch>
+                      <a:fillRect/>
+                    </a:stretch>
+                  </pic:blipFill>
+                  <pic:spPr>
+                    <a:xfrm>
+                      <a:off x="0" y="0"/>
+                      <a:ext cx="4791075" cy="219075"/>
+                    </a:xfrm>
+                    <a:prstGeom prst="rect">
+                      <a:avLst/>
+                    </a:prstGeom>
+                  </pic:spPr>
+                </pic:pic>
+              </a:graphicData>
+            </a:graphic>
+          </wp:inline>
+        </w:drawing>
+      </w:r>
+    </w:p>
+    <w:p>
+      <w:pPr>
+        <w:jc w:val="center"/>
+        <w:rPr>
+          <w:b/>
+          <w:bCs/>
+        </w:rPr>
+      </w:pPr>
+      <w:r>
+        <w:rPr>
+          <w:b/>
+          <w:bCs/>
+        </w:rPr>
+        <w:t xml:space="preserve">Comunicação </w:t>
+      </w:r>
+      <w:r>
+        <w:rPr>
+          <w:b/>
+          <w:bCs/>
+        </w:rPr>
+        <w:t>in</w:t>
+      </w:r>
+      <w:r>
+        <w:rPr>
+          <w:b/>
+          <w:bCs/>
+        </w:rPr>
+        <w:t>direta entre componentes</w:t>
+      </w:r>
+    </w:p>
+    <w:p>
+      <w:pPr>
+        <w:pStyle w:val="PargrafodaLista"/>
+        <w:numPr>
+          <w:ilvl w:val="0"/>
+          <w:numId w:val="6"/>
+        </w:numPr>
+        <w:rPr>
+          <w:b/>
+          <w:bCs/>
+        </w:rPr>
+      </w:pPr>
+      <w:r>
+        <w:t>Queremos que o filho passe informações para o componente Pai</w:t>
+      </w:r>
+    </w:p>
+    <w:p>
+      <w:pPr>
+        <w:pStyle w:val="PargrafodaLista"/>
+        <w:numPr>
+          <w:ilvl w:val="0"/>
+          <w:numId w:val="6"/>
+        </w:numPr>
+        <w:rPr>
+          <w:b/>
+          <w:bCs/>
+        </w:rPr>
+      </w:pPr>
+      <w:r>
+        <w:t>Exemplo: Um botão quando apertado, envia informações para o componente Pai</w:t>
+      </w:r>
+    </w:p>
+    <w:p>
+      <w:pPr>
+        <w:pStyle w:val="PargrafodaLista"/>
+        <w:numPr>
+          <w:ilvl w:val="0"/>
+          <w:numId w:val="6"/>
+        </w:numPr>
+        <w:rPr>
+          <w:b/>
+          <w:bCs/>
+        </w:rPr>
+      </w:pPr>
+      <w:r>
+        <w:t>Passamos uma função do pai para o filho</w:t>
+      </w:r>
+    </w:p>
+    <w:p>
+      <w:pPr>
+        <w:pStyle w:val="PargrafodaLista"/>
+        <w:ind w:left="1068"/>
+        <w:rPr>
+          <w:b/>
+          <w:bCs/>
+        </w:rPr>
+      </w:pPr>
+      <w:r>
+        <w:rPr>
+          <w:noProof/>
+        </w:rPr>
+        <w:drawing>
+          <wp:inline distT="0" distB="0" distL="0" distR="0" wp14:anchorId="59B1DC14" wp14:editId="1754E314">
+            <wp:extent cx="5076825" cy="247650"/>
+            <wp:effectExtent l="0" t="0" r="9525" b="0"/>
+            <wp:docPr id="27" name="Imagem 27"/>
+            <wp:cNvGraphicFramePr>
+              <a:graphicFrameLocks xmlns:a="http://schemas.openxmlformats.org/drawingml/2006/main" noChangeAspect="1"/>
+            </wp:cNvGraphicFramePr>
+            <a:graphic xmlns:a="http://schemas.openxmlformats.org/drawingml/2006/main">
+              <a:graphicData uri="http://schemas.openxmlformats.org/drawingml/2006/picture">
+                <pic:pic xmlns:pic="http://schemas.openxmlformats.org/drawingml/2006/picture">
+                  <pic:nvPicPr>
+                    <pic:cNvPr id="1" name=""/>
+                    <pic:cNvPicPr/>
+                  </pic:nvPicPr>
+                  <pic:blipFill>
+                    <a:blip r:embed="rId28"/>
+                    <a:stretch>
+                      <a:fillRect/>
+                    </a:stretch>
+                  </pic:blipFill>
+                  <pic:spPr>
+                    <a:xfrm>
+                      <a:off x="0" y="0"/>
+                      <a:ext cx="5076825" cy="247650"/>
+                    </a:xfrm>
+                    <a:prstGeom prst="rect">
+                      <a:avLst/>
+                    </a:prstGeom>
+                  </pic:spPr>
+                </pic:pic>
+              </a:graphicData>
+            </a:graphic>
+          </wp:inline>
+        </w:drawing>
+      </w:r>
+    </w:p>
+    <w:p>
+      <w:pPr>
+        <w:pStyle w:val="PargrafodaLista"/>
+        <w:numPr>
+          <w:ilvl w:val="0"/>
+          <w:numId w:val="6"/>
+        </w:numPr>
+        <w:rPr>
+          <w:b/>
+          <w:bCs/>
+        </w:rPr>
+      </w:pPr>
+      <w:r>
+        <w:t>Colocamos a função aonde desejamos:</w:t>
+      </w:r>
+    </w:p>
+    <w:p>
+      <w:pPr>
+        <w:pStyle w:val="PargrafodaLista"/>
+        <w:pBdr>
+          <w:bottom w:val="single" w:sz="6" w:space="1" w:color="auto"/>
+        </w:pBdr>
+        <w:ind w:left="1068"/>
+        <w:rPr>
+          <w:b/>
+          <w:bCs/>
+        </w:rPr>
+      </w:pPr>
+      <w:r>
+        <w:rPr>
+          <w:noProof/>
+        </w:rPr>
+        <w:drawing>
+          <wp:inline distT="0" distB="0" distL="0" distR="0" wp14:anchorId="4166E5EB" wp14:editId="238F449C">
+            <wp:extent cx="3486150" cy="1285875"/>
+            <wp:effectExtent l="0" t="0" r="0" b="9525"/>
+            <wp:docPr id="29" name="Imagem 29"/>
+            <wp:cNvGraphicFramePr>
+              <a:graphicFrameLocks xmlns:a="http://schemas.openxmlformats.org/drawingml/2006/main" noChangeAspect="1"/>
+            </wp:cNvGraphicFramePr>
+            <a:graphic xmlns:a="http://schemas.openxmlformats.org/drawingml/2006/main">
+              <a:graphicData uri="http://schemas.openxmlformats.org/drawingml/2006/picture">
+                <pic:pic xmlns:pic="http://schemas.openxmlformats.org/drawingml/2006/picture">
+                  <pic:nvPicPr>
+                    <pic:cNvPr id="1" name=""/>
+                    <pic:cNvPicPr/>
+                  </pic:nvPicPr>
+                  <pic:blipFill>
+                    <a:blip r:embed="rId29"/>
+                    <a:stretch>
+                      <a:fillRect/>
+                    </a:stretch>
+                  </pic:blipFill>
+                  <pic:spPr>
+                    <a:xfrm>
+                      <a:off x="0" y="0"/>
+                      <a:ext cx="3486150" cy="1285875"/>
+                    </a:xfrm>
+                    <a:prstGeom prst="rect">
+                      <a:avLst/>
+                    </a:prstGeom>
+                  </pic:spPr>
+                </pic:pic>
+              </a:graphicData>
+            </a:graphic>
+          </wp:inline>
+        </w:drawing>
+      </w:r>
+    </w:p>
+    <w:p>
+      <w:pPr>
+        <w:jc w:val="center"/>
+        <w:rPr>
+          <w:b/>
+          <w:bCs/>
+        </w:rPr>
+      </w:pPr>
+      <w:r>
+        <w:rPr>
+          <w:b/>
+          <w:bCs/>
+        </w:rPr>
+        <w:t>Componentes com Estado</w:t>
+      </w:r>
+    </w:p>
+    <w:p>
+      <w:pPr>
+        <w:pStyle w:val="PargrafodaLista"/>
+        <w:numPr>
+          <w:ilvl w:val="0"/>
+          <w:numId w:val="6"/>
+        </w:numPr>
+      </w:pPr>
+      <w:r>
+        <w:t>Se você tentar mudar uma variável no componente, ele não irá mudar na interface, você precisa do state, para o React entender que houve mudança e atualizar a interface!</w:t>
+      </w:r>
+    </w:p>
+    <w:p>
+      <w:pPr>
+        <w:pStyle w:val="PargrafodaLista"/>
+        <w:numPr>
+          <w:ilvl w:val="0"/>
+          <w:numId w:val="6"/>
+        </w:numPr>
+      </w:pPr>
+      <w:r>
+        <w:t xml:space="preserve">Iremos utilizar o React.useState e instanciaremos as variáveis </w:t>
+      </w:r>
+      <w:r>
+        <w:t>const</w:t>
+      </w:r>
+      <w:r>
+        <w:t xml:space="preserve"> da seguinte forma:</w:t>
+      </w:r>
+    </w:p>
+    <w:p>
+      <w:pPr>
+        <w:pStyle w:val="PargrafodaLista"/>
+        <w:ind w:left="1068"/>
+      </w:pPr>
+      <w:r>
+        <w:rPr>
+          <w:noProof/>
+        </w:rPr>
+        <w:drawing>
+          <wp:inline distT="0" distB="0" distL="0" distR="0" wp14:anchorId="293D054B" wp14:editId="2500E8FC">
+            <wp:extent cx="2886075" cy="257175"/>
+            <wp:effectExtent l="0" t="0" r="9525" b="9525"/>
+            <wp:docPr id="31" name="Imagem 31"/>
+            <wp:cNvGraphicFramePr>
+              <a:graphicFrameLocks xmlns:a="http://schemas.openxmlformats.org/drawingml/2006/main" noChangeAspect="1"/>
+            </wp:cNvGraphicFramePr>
+            <a:graphic xmlns:a="http://schemas.openxmlformats.org/drawingml/2006/main">
+              <a:graphicData uri="http://schemas.openxmlformats.org/drawingml/2006/picture">
+                <pic:pic xmlns:pic="http://schemas.openxmlformats.org/drawingml/2006/picture">
+                  <pic:nvPicPr>
+                    <pic:cNvPr id="1" name=""/>
+                    <pic:cNvPicPr/>
+                  </pic:nvPicPr>
+                  <pic:blipFill>
+                    <a:blip r:embed="rId30"/>
+                    <a:stretch>
+                      <a:fillRect/>
+                    </a:stretch>
+                  </pic:blipFill>
+                  <pic:spPr>
+                    <a:xfrm>
+                      <a:off x="0" y="0"/>
+                      <a:ext cx="2886075" cy="257175"/>
+                    </a:xfrm>
+                    <a:prstGeom prst="rect">
+                      <a:avLst/>
+                    </a:prstGeom>
+                  </pic:spPr>
+                </pic:pic>
+              </a:graphicData>
+            </a:graphic>
+          </wp:inline>
+        </w:drawing>
+      </w:r>
+    </w:p>
+    <w:p>
+      <w:pPr>
+        <w:pStyle w:val="PargrafodaLista"/>
+        <w:ind w:left="1068"/>
+      </w:pPr>
+      <w:r>
+        <w:t xml:space="preserve">Porém o useState irá retornar um array, onde na primeira posição haverá o valor, e a segunda será uma função para alterar </w:t>
+      </w:r>
+      <w:r>
+        <w:t>o valor (assim como utilizado em classes em Java) e a interface</w:t>
+      </w:r>
+    </w:p>
+    <w:p>
+      <w:pPr>
+        <w:pStyle w:val="PargrafodaLista"/>
+        <w:numPr>
+          <w:ilvl w:val="0"/>
+          <w:numId w:val="6"/>
+        </w:numPr>
+      </w:pPr>
+      <w:r>
+        <w:t>Então na função chamada no Filho, iremos setar o novo valor para nome:</w:t>
+      </w:r>
+    </w:p>
+    <w:p>
+      <w:pPr>
+        <w:pStyle w:val="PargrafodaLista"/>
+        <w:pBdr>
+          <w:bottom w:val="single" w:sz="6" w:space="1" w:color="auto"/>
+        </w:pBdr>
+        <w:ind w:left="1068"/>
+      </w:pPr>
+      <w:r>
+        <w:rPr>
+          <w:noProof/>
+        </w:rPr>
+        <w:drawing>
+          <wp:inline distT="0" distB="0" distL="0" distR="0" wp14:anchorId="358892F9" wp14:editId="537B187F">
+            <wp:extent cx="1362075" cy="228600"/>
+            <wp:effectExtent l="0" t="0" r="9525" b="0"/>
+            <wp:docPr id="32" name="Imagem 32"/>
+            <wp:cNvGraphicFramePr>
+              <a:graphicFrameLocks xmlns:a="http://schemas.openxmlformats.org/drawingml/2006/main" noChangeAspect="1"/>
+            </wp:cNvGraphicFramePr>
+            <a:graphic xmlns:a="http://schemas.openxmlformats.org/drawingml/2006/main">
+              <a:graphicData uri="http://schemas.openxmlformats.org/drawingml/2006/picture">
+                <pic:pic xmlns:pic="http://schemas.openxmlformats.org/drawingml/2006/picture">
+                  <pic:nvPicPr>
+                    <pic:cNvPr id="1" name=""/>
+                    <pic:cNvPicPr/>
+                  </pic:nvPicPr>
+                  <pic:blipFill>
+                    <a:blip r:embed="rId31"/>
+                    <a:stretch>
+                      <a:fillRect/>
+                    </a:stretch>
+                  </pic:blipFill>
+                  <pic:spPr>
+                    <a:xfrm>
+                      <a:off x="0" y="0"/>
+                      <a:ext cx="1362075" cy="228600"/>
+                    </a:xfrm>
+                    <a:prstGeom prst="rect">
+                      <a:avLst/>
+                    </a:prstGeom>
+                  </pic:spPr>
+                </pic:pic>
+              </a:graphicData>
+            </a:graphic>
+          </wp:inline>
+        </w:drawing>
+      </w:r>
+    </w:p>
+    <w:p>
+      <w:pPr>
+        <w:jc w:val="center"/>
+        <w:rPr>
+          <w:b/>
+          <w:bCs/>
+        </w:rPr>
+      </w:pPr>
+      <w:r>
+        <w:rPr>
+          <w:b/>
+          <w:bCs/>
+        </w:rPr>
+        <w:t>Componente Controlado</w:t>
+      </w:r>
+    </w:p>
+    <w:p>
+      <w:pPr>
+        <w:pStyle w:val="PargrafodaLista"/>
+        <w:numPr>
+          <w:ilvl w:val="0"/>
+          <w:numId w:val="6"/>
+        </w:numPr>
+        <w:rPr>
+          <w:b/>
+          <w:bCs/>
+        </w:rPr>
+      </w:pPr>
+      <w:r>
+        <w:t>O que o sistema chama de verdade absoluta são os seus dados! E você não consegue mudar o valor desse dado diretamente pela interface</w:t>
+      </w:r>
+      <w:r>
+        <w:t>. Você tem que setar o dado, para apenas assim esse novo dado ser refletido na interface gráfica</w:t>
+      </w:r>
+    </w:p>
+    <w:p>
+      <w:pPr>
+        <w:pStyle w:val="PargrafodaLista"/>
+        <w:numPr>
+          <w:ilvl w:val="0"/>
+          <w:numId w:val="6"/>
+        </w:numPr>
+        <w:rPr>
+          <w:b/>
+          <w:bCs/>
+        </w:rPr>
+      </w:pPr>
+      <w:r>
+        <w:t>onChange irá pegar qualquer mudança que ocorra no input</w:t>
+      </w:r>
+      <w:r>
+        <w:t xml:space="preserve"> (apagar uma letra, escrever outra, etc)</w:t>
+      </w:r>
+    </w:p>
+    <w:p>
+      <w:pPr>
+        <w:pStyle w:val="PargrafodaLista"/>
+        <w:numPr>
+          <w:ilvl w:val="0"/>
+          <w:numId w:val="6"/>
+        </w:numPr>
+        <w:rPr>
+          <w:b/>
+          <w:bCs/>
+        </w:rPr>
+      </w:pPr>
+      <w:r>
+        <w:t>Iremos inserir uma função que dê um set nos dados com o que você digitou:</w:t>
+      </w:r>
+    </w:p>
+    <w:p>
+      <w:pPr>
+        <w:pStyle w:val="PargrafodaLista"/>
+        <w:ind w:left="1068"/>
+        <w:rPr>
+          <w:b/>
+          <w:bCs/>
+        </w:rPr>
+      </w:pPr>
+      <w:r>
+        <w:rPr>
+          <w:noProof/>
+        </w:rPr>
+        <w:drawing>
+          <wp:inline distT="0" distB="0" distL="0" distR="0" wp14:anchorId="59FFFE9E" wp14:editId="4CD7CF7C">
+            <wp:extent cx="2476500" cy="561975"/>
+            <wp:effectExtent l="0" t="0" r="0" b="9525"/>
+            <wp:docPr id="33" name="Imagem 33"/>
+            <wp:cNvGraphicFramePr>
+              <a:graphicFrameLocks xmlns:a="http://schemas.openxmlformats.org/drawingml/2006/main" noChangeAspect="1"/>
+            </wp:cNvGraphicFramePr>
+            <a:graphic xmlns:a="http://schemas.openxmlformats.org/drawingml/2006/main">
+              <a:graphicData uri="http://schemas.openxmlformats.org/drawingml/2006/picture">
+                <pic:pic xmlns:pic="http://schemas.openxmlformats.org/drawingml/2006/picture">
+                  <pic:nvPicPr>
+                    <pic:cNvPr id="1" name=""/>
+                    <pic:cNvPicPr/>
+                  </pic:nvPicPr>
+                  <pic:blipFill>
+                    <a:blip r:embed="rId32"/>
+                    <a:stretch>
+                      <a:fillRect/>
+                    </a:stretch>
+                  </pic:blipFill>
+                  <pic:spPr>
+                    <a:xfrm>
+                      <a:off x="0" y="0"/>
+                      <a:ext cx="2476500" cy="561975"/>
+                    </a:xfrm>
+                    <a:prstGeom prst="rect">
+                      <a:avLst/>
+                    </a:prstGeom>
+                  </pic:spPr>
+                </pic:pic>
+              </a:graphicData>
+            </a:graphic>
+          </wp:inline>
+        </w:drawing>
+      </w:r>
+    </w:p>
+    <w:p>
+      <w:pPr>
+        <w:pStyle w:val="PargrafodaLista"/>
+        <w:numPr>
+          <w:ilvl w:val="0"/>
+          <w:numId w:val="6"/>
+        </w:numPr>
+        <w:rPr>
+          <w:b/>
+          <w:bCs/>
+        </w:rPr>
+      </w:pPr>
+      <w:r>
+        <w:t>Quando queremos colocar um componente não controlado</w:t>
+      </w:r>
+      <w:r>
+        <w:t xml:space="preserve"> (que não mude nenhum dado</w:t>
+      </w:r>
+      <w:r>
+        <w:t>, inserimos o parâmetro readOnly nele:</w:t>
+      </w:r>
+    </w:p>
+    <w:p>
+      <w:pPr>
+        <w:pStyle w:val="PargrafodaLista"/>
+        <w:ind w:left="1068"/>
+        <w:rPr>
+          <w:b/>
+          <w:bCs/>
+        </w:rPr>
+      </w:pPr>
+      <w:r>
+        <w:rPr>
+          <w:noProof/>
+        </w:rPr>
+        <w:drawing>
+          <wp:inline distT="0" distB="0" distL="0" distR="0" wp14:anchorId="03DEBC56" wp14:editId="12EBDED3">
+            <wp:extent cx="2409825" cy="190500"/>
+            <wp:effectExtent l="0" t="0" r="9525" b="0"/>
+            <wp:docPr id="34" name="Imagem 34"/>
+            <wp:cNvGraphicFramePr>
+              <a:graphicFrameLocks xmlns:a="http://schemas.openxmlformats.org/drawingml/2006/main" noChangeAspect="1"/>
+            </wp:cNvGraphicFramePr>
+            <a:graphic xmlns:a="http://schemas.openxmlformats.org/drawingml/2006/main">
+              <a:graphicData uri="http://schemas.openxmlformats.org/drawingml/2006/picture">
+                <pic:pic xmlns:pic="http://schemas.openxmlformats.org/drawingml/2006/picture">
+                  <pic:nvPicPr>
+                    <pic:cNvPr id="1" name=""/>
+                    <pic:cNvPicPr/>
+                  </pic:nvPicPr>
+                  <pic:blipFill>
+                    <a:blip r:embed="rId33"/>
+                    <a:stretch>
+                      <a:fillRect/>
+                    </a:stretch>
+                  </pic:blipFill>
+                  <pic:spPr>
+                    <a:xfrm>
+                      <a:off x="0" y="0"/>
+                      <a:ext cx="2409825" cy="190500"/>
+                    </a:xfrm>
+                    <a:prstGeom prst="rect">
+                      <a:avLst/>
+                    </a:prstGeom>
+                  </pic:spPr>
+                </pic:pic>
+              </a:graphicData>
+            </a:graphic>
+          </wp:inline>
+        </w:drawing>
+      </w:r>
+    </w:p>
+    <w:p>
+      <w:pPr>
+        <w:pStyle w:val="PargrafodaLista"/>
+        <w:numPr>
+          <w:ilvl w:val="0"/>
+          <w:numId w:val="6"/>
+        </w:numPr>
+        <w:rPr>
+          <w:b/>
+          <w:bCs/>
+        </w:rPr>
+      </w:pPr>
+      <w:r>
+        <w:lastRenderedPageBreak/>
+        <w:t>Quando queremos colocar um componente não controlado</w:t>
+      </w:r>
+      <w:r>
+        <w:t xml:space="preserve"> por nada</w:t>
+      </w:r>
+      <w:r>
+        <w:t>, inserimos o</w:t>
+      </w:r>
+      <w:r>
+        <w:t xml:space="preserve"> valor undefined nele:</w:t>
+      </w:r>
+    </w:p>
+    <w:p>
+      <w:pPr>
+        <w:pStyle w:val="PargrafodaLista"/>
+        <w:numPr>
+          <w:ilvl w:val="0"/>
+          <w:numId w:val="6"/>
+        </w:numPr>
+        <w:rPr>
+          <w:b/>
+          <w:bCs/>
+        </w:rPr>
+      </w:pPr>
+      <w:r>
+        <w:rPr>
+          <w:noProof/>
+        </w:rPr>
+        <w:drawing>
+          <wp:inline distT="0" distB="0" distL="0" distR="0" wp14:anchorId="2443F63A" wp14:editId="5E49C850">
+            <wp:extent cx="2200275" cy="238125"/>
+            <wp:effectExtent l="0" t="0" r="9525" b="9525"/>
+            <wp:docPr id="35" name="Imagem 35"/>
+            <wp:cNvGraphicFramePr>
+              <a:graphicFrameLocks xmlns:a="http://schemas.openxmlformats.org/drawingml/2006/main" noChangeAspect="1"/>
+            </wp:cNvGraphicFramePr>
+            <a:graphic xmlns:a="http://schemas.openxmlformats.org/drawingml/2006/main">
+              <a:graphicData uri="http://schemas.openxmlformats.org/drawingml/2006/picture">
+                <pic:pic xmlns:pic="http://schemas.openxmlformats.org/drawingml/2006/picture">
+                  <pic:nvPicPr>
+                    <pic:cNvPr id="1" name=""/>
+                    <pic:cNvPicPr/>
+                  </pic:nvPicPr>
+                  <pic:blipFill>
+                    <a:blip r:embed="rId34"/>
+                    <a:stretch>
+                      <a:fillRect/>
+                    </a:stretch>
+                  </pic:blipFill>
+                  <pic:spPr>
+                    <a:xfrm>
+                      <a:off x="0" y="0"/>
+                      <a:ext cx="2200275" cy="238125"/>
+                    </a:xfrm>
+                    <a:prstGeom prst="rect">
+                      <a:avLst/>
+                    </a:prstGeom>
+                  </pic:spPr>
+                </pic:pic>
+              </a:graphicData>
+            </a:graphic>
+          </wp:inline>
+        </w:drawing>
+      </w:r>
+    </w:p>
+    <w:p>
+      <w:pPr>
+        <w:pStyle w:val="PargrafodaLista"/>
+        <w:numPr>
+          <w:ilvl w:val="0"/>
+          <w:numId w:val="6"/>
+        </w:numPr>
+        <w:rPr>
+          <w:b/>
+          <w:bCs/>
+        </w:rPr>
+      </w:pPr>
+    </w:p>
+    <w:p>
+      <w:pPr>
+        <w:pStyle w:val="PargrafodaLista"/>
+        <w:ind w:left="1068"/>
       </w:pPr>
     </w:p>
     <w:p>
@@ -2924,7 +2845,7 @@
   <w:abstractNum w:abstractNumId="2" w15:restartNumberingAfterBreak="0">
     <w:nsid w:val="2FC97F08"/>
     <w:multiLevelType w:val="hybridMultilevel"/>
-    <w:tmpl w:val="EBA48FAC"/>
+    <w:tmpl w:val="337C9B62"/>
     <w:lvl w:ilvl="0" w:tplc="A052F5E4">
       <w:numFmt w:val="bullet"/>
       <w:lvlText w:val=""/>

</xml_diff>